<commit_message>
Complete set of emails; misc Web changes
Added all emails for first round of study; created sequence for them; update Readme and various webpages in study
</commit_message>
<xml_diff>
--- a/Study_Design/Detailed Study Design_LiveVersion.docx
+++ b/Study_Design/Detailed Study Design_LiveVersion.docx
@@ -2913,13 +2913,7 @@
         <w:rPr>
           <w:highlight w:val="green"/>
         </w:rPr>
-        <w:t xml:space="preserve">Specific Content: Amazon </w:t>
-      </w:r>
-      <w:r>
-        <w:rPr>
-          <w:highlight w:val="green"/>
-        </w:rPr>
-        <w:t>Confirmation Email</w:t>
+        <w:t>Specific Content: Amazon Confirmation Email</w:t>
       </w:r>
     </w:p>
     <w:p>
@@ -2976,13 +2970,7 @@
         <w:rPr>
           <w:highlight w:val="green"/>
         </w:rPr>
-        <w:t xml:space="preserve">Specific Content: </w:t>
-      </w:r>
-      <w:r>
-        <w:rPr>
-          <w:highlight w:val="green"/>
-        </w:rPr>
-        <w:t>SSA Cyber Attack</w:t>
+        <w:t>Specific Content: SSA Cyber Attack</w:t>
       </w:r>
     </w:p>
     <w:p>
@@ -3076,13 +3064,7 @@
         <w:rPr>
           <w:highlight w:val="yellow"/>
         </w:rPr>
-        <w:t xml:space="preserve">: </w:t>
-      </w:r>
-      <w:r>
-        <w:rPr>
-          <w:highlight w:val="yellow"/>
-        </w:rPr>
-        <w:t>https://www.ssa.gov/</w:t>
+        <w:t>: https://www.ssa.gov/</w:t>
       </w:r>
     </w:p>
     <w:p>
@@ -3169,13 +3151,7 @@
         <w:rPr>
           <w:highlight w:val="yellow"/>
         </w:rPr>
-        <w:t xml:space="preserve">: </w:t>
-      </w:r>
-      <w:r>
-        <w:rPr>
-          <w:highlight w:val="yellow"/>
-        </w:rPr>
-        <w:t>https://www.amazon.com/dp/B08B3B3LQ3</w:t>
+        <w:t>: https://www.amazon.com/dp/B08B3B3LQ3</w:t>
       </w:r>
     </w:p>
     <w:p>
@@ -3232,13 +3208,7 @@
         <w:rPr>
           <w:highlight w:val="yellow"/>
         </w:rPr>
-        <w:t xml:space="preserve">Base: Amazon Home page </w:t>
-      </w:r>
-      <w:r>
-        <w:rPr>
-          <w:highlight w:val="yellow"/>
-        </w:rPr>
-        <w:t>https://www.amazon.com/ref=nav_logo</w:t>
+        <w:t>Base: Amazon Home page https://www.amazon.com/ref=nav_logo</w:t>
       </w:r>
     </w:p>
     <w:p>
@@ -3374,13 +3344,25 @@
         </w:numPr>
       </w:pPr>
       <w:r>
+        <w:rPr>
+          <w:highlight w:val="green"/>
+        </w:rPr>
         <w:t xml:space="preserve">SW: </w:t>
       </w:r>
       <w:r>
-        <w:t>Virus Scanner</w:t>
-      </w:r>
-      <w:r>
-        <w:t xml:space="preserve">: </w:t>
+        <w:rPr>
+          <w:highlight w:val="green"/>
+        </w:rPr>
+        <w:t>McAfee Alert</w:t>
+      </w:r>
+      <w:r>
+        <w:rPr>
+          <w:highlight w:val="green"/>
+        </w:rPr>
+        <w:t>:</w:t>
+      </w:r>
+      <w:r>
+        <w:t xml:space="preserve"> </w:t>
       </w:r>
     </w:p>
     <w:p>
@@ -3419,14 +3401,26 @@
           <w:ilvl w:val="1"/>
           <w:numId w:val="1"/>
         </w:numPr>
-      </w:pPr>
-      <w:r>
+        <w:rPr>
+          <w:highlight w:val="green"/>
+        </w:rPr>
+      </w:pPr>
+      <w:r>
+        <w:rPr>
+          <w:highlight w:val="green"/>
+        </w:rPr>
         <w:t xml:space="preserve">**** </w:t>
       </w:r>
       <w:r>
+        <w:rPr>
+          <w:highlight w:val="green"/>
+        </w:rPr>
         <w:t xml:space="preserve">Cliff: </w:t>
       </w:r>
       <w:r>
+        <w:rPr>
+          <w:highlight w:val="green"/>
+        </w:rPr>
         <w:t>IRS</w:t>
       </w:r>
     </w:p>
@@ -3437,16 +3431,31 @@
           <w:ilvl w:val="1"/>
           <w:numId w:val="1"/>
         </w:numPr>
+        <w:rPr>
+          <w:highlight w:val="yellow"/>
+        </w:rPr>
+      </w:pPr>
+      <w:r>
+        <w:rPr>
+          <w:highlight w:val="yellow"/>
+        </w:rPr>
+        <w:t>CURRENTLY: SSA Fake; Should be BIZ fake?</w:t>
+      </w:r>
+    </w:p>
+    <w:p>
+      <w:pPr>
+        <w:pStyle w:val="ListParagraph"/>
+        <w:numPr>
+          <w:ilvl w:val="1"/>
+          <w:numId w:val="1"/>
+        </w:numPr>
       </w:pPr>
       <w:r>
         <w:t xml:space="preserve">*** </w:t>
       </w:r>
       <w:proofErr w:type="gramStart"/>
       <w:r>
-        <w:t xml:space="preserve">Rubens </w:t>
-      </w:r>
-      <w:r>
-        <w:t>:</w:t>
+        <w:t>Rubens :</w:t>
       </w:r>
       <w:proofErr w:type="gramEnd"/>
       <w:r>
@@ -3562,52 +3571,46 @@
           <w:numId w:val="1"/>
         </w:numPr>
         <w:rPr>
-          <w:highlight w:val="yellow"/>
-        </w:rPr>
-      </w:pPr>
-      <w:r>
-        <w:rPr>
-          <w:highlight w:val="yellow"/>
+          <w:highlight w:val="green"/>
+        </w:rPr>
+      </w:pPr>
+      <w:r>
+        <w:rPr>
+          <w:highlight w:val="green"/>
         </w:rPr>
         <w:t xml:space="preserve">**** </w:t>
       </w:r>
       <w:r>
         <w:rPr>
-          <w:highlight w:val="yellow"/>
+          <w:highlight w:val="green"/>
         </w:rPr>
         <w:t xml:space="preserve">SW Will get: </w:t>
       </w:r>
       <w:proofErr w:type="gramStart"/>
       <w:r>
         <w:rPr>
-          <w:highlight w:val="yellow"/>
+          <w:highlight w:val="green"/>
         </w:rPr>
         <w:t>IRS</w:t>
       </w:r>
       <w:r>
         <w:rPr>
-          <w:highlight w:val="yellow"/>
+          <w:highlight w:val="green"/>
         </w:rPr>
         <w:t xml:space="preserve"> </w:t>
       </w:r>
       <w:r>
         <w:rPr>
-          <w:highlight w:val="yellow"/>
+          <w:highlight w:val="green"/>
         </w:rPr>
         <w:t>:</w:t>
       </w:r>
       <w:proofErr w:type="gramEnd"/>
       <w:r>
         <w:rPr>
-          <w:highlight w:val="yellow"/>
-        </w:rPr>
-        <w:t xml:space="preserve"> </w:t>
-      </w:r>
-      <w:r>
-        <w:rPr>
-          <w:highlight w:val="yellow"/>
-        </w:rPr>
-        <w:t>https://www.irs.gov/payments/your-online-account</w:t>
+          <w:highlight w:val="green"/>
+        </w:rPr>
+        <w:t xml:space="preserve"> https://www.irs.gov/payments/your-online-account</w:t>
       </w:r>
     </w:p>
     <w:p>
@@ -3631,25 +3634,13 @@
         <w:rPr>
           <w:highlight w:val="yellow"/>
         </w:rPr>
-        <w:t>SW Will get</w:t>
+        <w:t xml:space="preserve">SW Will get </w:t>
       </w:r>
       <w:r>
         <w:rPr>
           <w:highlight w:val="yellow"/>
         </w:rPr>
-        <w:t xml:space="preserve"> </w:t>
-      </w:r>
-      <w:r>
-        <w:rPr>
-          <w:highlight w:val="yellow"/>
-        </w:rPr>
-        <w:t>Common</w:t>
-      </w:r>
-      <w:r>
-        <w:rPr>
-          <w:highlight w:val="yellow"/>
-        </w:rPr>
-        <w:t xml:space="preserve"> </w:t>
+        <w:t xml:space="preserve">Common </w:t>
       </w:r>
       <w:r>
         <w:rPr>
@@ -3746,10 +3737,7 @@
         <w:t xml:space="preserve">**** </w:t>
       </w:r>
       <w:r>
-        <w:t>Marti</w:t>
-      </w:r>
-      <w:r>
-        <w:t xml:space="preserve"> or Rubens: </w:t>
+        <w:t xml:space="preserve">Marti or Rubens: </w:t>
       </w:r>
       <w:r>
         <w:t>Virus Scanner</w:t>
@@ -3787,10 +3775,7 @@
         </w:numPr>
       </w:pPr>
       <w:r>
-        <w:t>HAS Currently</w:t>
-      </w:r>
-      <w:r>
-        <w:t xml:space="preserve"> – Use y3</w:t>
+        <w:t>HAS Currently – Use y3</w:t>
       </w:r>
     </w:p>
     <w:p>
@@ -3802,6 +3787,7 @@
         </w:numPr>
       </w:pPr>
       <w:r>
+        <w:lastRenderedPageBreak/>
         <w:t>1 fake: Biz</w:t>
       </w:r>
     </w:p>
@@ -3814,11 +3800,7 @@
         </w:numPr>
       </w:pPr>
       <w:r>
-        <w:lastRenderedPageBreak/>
-        <w:t xml:space="preserve">HAS Currently </w:t>
-      </w:r>
-      <w:r>
-        <w:t>– Use y3</w:t>
+        <w:t>HAS Currently – Use y3</w:t>
       </w:r>
     </w:p>
     <w:p>
@@ -4406,13 +4388,13 @@
       </w:rPr>
     </w:lvl>
   </w:abstractNum>
-  <w:num w:numId="1">
+  <w:num w:numId="1" w16cid:durableId="1852405410">
     <w:abstractNumId w:val="1"/>
   </w:num>
-  <w:num w:numId="2">
+  <w:num w:numId="2" w16cid:durableId="1814131905">
     <w:abstractNumId w:val="0"/>
   </w:num>
-  <w:num w:numId="3">
+  <w:num w:numId="3" w16cid:durableId="1320959958">
     <w:abstractNumId w:val="2"/>
   </w:num>
 </w:numbering>

</xml_diff>

<commit_message>
Data and results as presented at RDRC
As presented (v10), plus historical data for v9
</commit_message>
<xml_diff>
--- a/Study_Design/Detailed Study Design_LiveVersion.docx
+++ b/Study_Design/Detailed Study Design_LiveVersion.docx
@@ -1,6 +1,6 @@
 
 <file path=word/document.xml><?xml version="1.0" encoding="utf-8"?>
-<w:document xmlns:wpc="http://schemas.microsoft.com/office/word/2010/wordprocessingCanvas" xmlns:cx="http://schemas.microsoft.com/office/drawing/2014/chartex" xmlns:cx1="http://schemas.microsoft.com/office/drawing/2015/9/8/chartex" xmlns:cx2="http://schemas.microsoft.com/office/drawing/2015/10/21/chartex" xmlns:cx3="http://schemas.microsoft.com/office/drawing/2016/5/9/chartex" xmlns:cx4="http://schemas.microsoft.com/office/drawing/2016/5/10/chartex" xmlns:cx5="http://schemas.microsoft.com/office/drawing/2016/5/11/chartex" xmlns:cx6="http://schemas.microsoft.com/office/drawing/2016/5/12/chartex" xmlns:cx7="http://schemas.microsoft.com/office/drawing/2016/5/13/chartex" xmlns:cx8="http://schemas.microsoft.com/office/drawing/2016/5/14/chartex" xmlns:mc="http://schemas.openxmlformats.org/markup-compatibility/2006" xmlns:aink="http://schemas.microsoft.com/office/drawing/2016/ink" xmlns:am3d="http://schemas.microsoft.com/office/drawing/2017/model3d" xmlns:o="urn:schemas-microsoft-com:office:office" xmlns:r="http://schemas.openxmlformats.org/officeDocument/2006/relationships" xmlns:m="http://schemas.openxmlformats.org/officeDocument/2006/math" xmlns:v="urn:schemas-microsoft-com:vml" xmlns:wp14="http://schemas.microsoft.com/office/word/2010/wordprocessingDrawing" xmlns:wp="http://schemas.openxmlformats.org/drawingml/2006/wordprocessingDrawing" xmlns:w10="urn:schemas-microsoft-com:office:word" xmlns:w="http://schemas.openxmlformats.org/wordprocessingml/2006/main" xmlns:w14="http://schemas.microsoft.com/office/word/2010/wordml" xmlns:w15="http://schemas.microsoft.com/office/word/2012/wordml" xmlns:w16cex="http://schemas.microsoft.com/office/word/2018/wordml/cex" xmlns:w16cid="http://schemas.microsoft.com/office/word/2016/wordml/cid" xmlns:w16="http://schemas.microsoft.com/office/word/2018/wordml" xmlns:w16sdtdh="http://schemas.microsoft.com/office/word/2020/wordml/sdtdatahash" xmlns:w16se="http://schemas.microsoft.com/office/word/2015/wordml/symex" xmlns:wpg="http://schemas.microsoft.com/office/word/2010/wordprocessingGroup" xmlns:wpi="http://schemas.microsoft.com/office/word/2010/wordprocessingInk" xmlns:wne="http://schemas.microsoft.com/office/word/2006/wordml" xmlns:wps="http://schemas.microsoft.com/office/word/2010/wordprocessingShape" mc:Ignorable="w14 w15 w16se w16cid w16 w16cex w16sdtdh wp14">
+<w:document xmlns:wpc="http://schemas.microsoft.com/office/word/2010/wordprocessingCanvas" xmlns:cx="http://schemas.microsoft.com/office/drawing/2014/chartex" xmlns:cx1="http://schemas.microsoft.com/office/drawing/2015/9/8/chartex" xmlns:cx2="http://schemas.microsoft.com/office/drawing/2015/10/21/chartex" xmlns:cx3="http://schemas.microsoft.com/office/drawing/2016/5/9/chartex" xmlns:cx4="http://schemas.microsoft.com/office/drawing/2016/5/10/chartex" xmlns:cx5="http://schemas.microsoft.com/office/drawing/2016/5/11/chartex" xmlns:cx6="http://schemas.microsoft.com/office/drawing/2016/5/12/chartex" xmlns:cx7="http://schemas.microsoft.com/office/drawing/2016/5/13/chartex" xmlns:cx8="http://schemas.microsoft.com/office/drawing/2016/5/14/chartex" xmlns:mc="http://schemas.openxmlformats.org/markup-compatibility/2006" xmlns:aink="http://schemas.microsoft.com/office/drawing/2016/ink" xmlns:am3d="http://schemas.microsoft.com/office/drawing/2017/model3d" xmlns:o="urn:schemas-microsoft-com:office:office" xmlns:oel="http://schemas.microsoft.com/office/2019/extlst" xmlns:r="http://schemas.openxmlformats.org/officeDocument/2006/relationships" xmlns:m="http://schemas.openxmlformats.org/officeDocument/2006/math" xmlns:v="urn:schemas-microsoft-com:vml" xmlns:wp14="http://schemas.microsoft.com/office/word/2010/wordprocessingDrawing" xmlns:wp="http://schemas.openxmlformats.org/drawingml/2006/wordprocessingDrawing" xmlns:w10="urn:schemas-microsoft-com:office:word" xmlns:w="http://schemas.openxmlformats.org/wordprocessingml/2006/main" xmlns:w14="http://schemas.microsoft.com/office/word/2010/wordml" xmlns:w15="http://schemas.microsoft.com/office/word/2012/wordml" xmlns:w16cex="http://schemas.microsoft.com/office/word/2018/wordml/cex" xmlns:w16cid="http://schemas.microsoft.com/office/word/2016/wordml/cid" xmlns:w16="http://schemas.microsoft.com/office/word/2018/wordml" xmlns:w16sdtdh="http://schemas.microsoft.com/office/word/2020/wordml/sdtdatahash" xmlns:w16se="http://schemas.microsoft.com/office/word/2015/wordml/symex" xmlns:wpg="http://schemas.microsoft.com/office/word/2010/wordprocessingGroup" xmlns:wpi="http://schemas.microsoft.com/office/word/2010/wordprocessingInk" xmlns:wne="http://schemas.microsoft.com/office/word/2006/wordml" xmlns:wps="http://schemas.microsoft.com/office/word/2010/wordprocessingShape" mc:Ignorable="w14 w15 w16se w16cid w16 w16cex w16sdtdh wp14">
   <w:body>
     <w:p>
       <w:pPr>
@@ -214,7 +214,10 @@
       </w:pPr>
       <w:proofErr w:type="spellStart"/>
       <w:r>
-        <w:t>FraudExperience</w:t>
+        <w:t>Fraud</w:t>
+      </w:r>
+      <w:r>
+        <w:t>Loss</w:t>
       </w:r>
       <w:r>
         <w:rPr>
@@ -3902,7 +3905,7 @@
 </file>
 
 <file path=word/comments.xml><?xml version="1.0" encoding="utf-8"?>
-<w:comments xmlns:wpc="http://schemas.microsoft.com/office/word/2010/wordprocessingCanvas" xmlns:cx="http://schemas.microsoft.com/office/drawing/2014/chartex" xmlns:cx1="http://schemas.microsoft.com/office/drawing/2015/9/8/chartex" xmlns:cx2="http://schemas.microsoft.com/office/drawing/2015/10/21/chartex" xmlns:cx3="http://schemas.microsoft.com/office/drawing/2016/5/9/chartex" xmlns:cx4="http://schemas.microsoft.com/office/drawing/2016/5/10/chartex" xmlns:cx5="http://schemas.microsoft.com/office/drawing/2016/5/11/chartex" xmlns:cx6="http://schemas.microsoft.com/office/drawing/2016/5/12/chartex" xmlns:cx7="http://schemas.microsoft.com/office/drawing/2016/5/13/chartex" xmlns:cx8="http://schemas.microsoft.com/office/drawing/2016/5/14/chartex" xmlns:mc="http://schemas.openxmlformats.org/markup-compatibility/2006" xmlns:aink="http://schemas.microsoft.com/office/drawing/2016/ink" xmlns:am3d="http://schemas.microsoft.com/office/drawing/2017/model3d" xmlns:o="urn:schemas-microsoft-com:office:office" xmlns:r="http://schemas.openxmlformats.org/officeDocument/2006/relationships" xmlns:m="http://schemas.openxmlformats.org/officeDocument/2006/math" xmlns:v="urn:schemas-microsoft-com:vml" xmlns:wp14="http://schemas.microsoft.com/office/word/2010/wordprocessingDrawing" xmlns:wp="http://schemas.openxmlformats.org/drawingml/2006/wordprocessingDrawing" xmlns:w10="urn:schemas-microsoft-com:office:word" xmlns:w="http://schemas.openxmlformats.org/wordprocessingml/2006/main" xmlns:w14="http://schemas.microsoft.com/office/word/2010/wordml" xmlns:w15="http://schemas.microsoft.com/office/word/2012/wordml" xmlns:w16cex="http://schemas.microsoft.com/office/word/2018/wordml/cex" xmlns:w16cid="http://schemas.microsoft.com/office/word/2016/wordml/cid" xmlns:w16="http://schemas.microsoft.com/office/word/2018/wordml" xmlns:w16sdtdh="http://schemas.microsoft.com/office/word/2020/wordml/sdtdatahash" xmlns:w16se="http://schemas.microsoft.com/office/word/2015/wordml/symex" xmlns:wpg="http://schemas.microsoft.com/office/word/2010/wordprocessingGroup" xmlns:wpi="http://schemas.microsoft.com/office/word/2010/wordprocessingInk" xmlns:wne="http://schemas.microsoft.com/office/word/2006/wordml" xmlns:wps="http://schemas.microsoft.com/office/word/2010/wordprocessingShape" mc:Ignorable="w14 w15 w16se w16cid w16 w16cex w16sdtdh wp14">
+<w:comments xmlns:wpc="http://schemas.microsoft.com/office/word/2010/wordprocessingCanvas" xmlns:cx="http://schemas.microsoft.com/office/drawing/2014/chartex" xmlns:cx1="http://schemas.microsoft.com/office/drawing/2015/9/8/chartex" xmlns:cx2="http://schemas.microsoft.com/office/drawing/2015/10/21/chartex" xmlns:cx3="http://schemas.microsoft.com/office/drawing/2016/5/9/chartex" xmlns:cx4="http://schemas.microsoft.com/office/drawing/2016/5/10/chartex" xmlns:cx5="http://schemas.microsoft.com/office/drawing/2016/5/11/chartex" xmlns:cx6="http://schemas.microsoft.com/office/drawing/2016/5/12/chartex" xmlns:cx7="http://schemas.microsoft.com/office/drawing/2016/5/13/chartex" xmlns:cx8="http://schemas.microsoft.com/office/drawing/2016/5/14/chartex" xmlns:mc="http://schemas.openxmlformats.org/markup-compatibility/2006" xmlns:aink="http://schemas.microsoft.com/office/drawing/2016/ink" xmlns:am3d="http://schemas.microsoft.com/office/drawing/2017/model3d" xmlns:o="urn:schemas-microsoft-com:office:office" xmlns:oel="http://schemas.microsoft.com/office/2019/extlst" xmlns:r="http://schemas.openxmlformats.org/officeDocument/2006/relationships" xmlns:m="http://schemas.openxmlformats.org/officeDocument/2006/math" xmlns:v="urn:schemas-microsoft-com:vml" xmlns:wp14="http://schemas.microsoft.com/office/word/2010/wordprocessingDrawing" xmlns:wp="http://schemas.openxmlformats.org/drawingml/2006/wordprocessingDrawing" xmlns:w10="urn:schemas-microsoft-com:office:word" xmlns:w="http://schemas.openxmlformats.org/wordprocessingml/2006/main" xmlns:w14="http://schemas.microsoft.com/office/word/2010/wordml" xmlns:w15="http://schemas.microsoft.com/office/word/2012/wordml" xmlns:w16cex="http://schemas.microsoft.com/office/word/2018/wordml/cex" xmlns:w16cid="http://schemas.microsoft.com/office/word/2016/wordml/cid" xmlns:w16="http://schemas.microsoft.com/office/word/2018/wordml" xmlns:w16sdtdh="http://schemas.microsoft.com/office/word/2020/wordml/sdtdatahash" xmlns:w16se="http://schemas.microsoft.com/office/word/2015/wordml/symex" xmlns:wpg="http://schemas.microsoft.com/office/word/2010/wordprocessingGroup" xmlns:wpi="http://schemas.microsoft.com/office/word/2010/wordprocessingInk" xmlns:wne="http://schemas.microsoft.com/office/word/2006/wordml" xmlns:wps="http://schemas.microsoft.com/office/word/2010/wordprocessingShape" mc:Ignorable="w14 w15 w16se w16cid w16 w16cex w16sdtdh wp14">
   <w:comment w:id="0" w:author="Steve W" w:date="2022-04-06T12:06:00Z" w:initials="SW">
     <w:p>
       <w:pPr>
@@ -3971,7 +3974,7 @@
 </file>
 
 <file path=word/commentsExtended.xml><?xml version="1.0" encoding="utf-8"?>
-<w15:commentsEx xmlns:wpc="http://schemas.microsoft.com/office/word/2010/wordprocessingCanvas" xmlns:cx="http://schemas.microsoft.com/office/drawing/2014/chartex" xmlns:cx1="http://schemas.microsoft.com/office/drawing/2015/9/8/chartex" xmlns:cx2="http://schemas.microsoft.com/office/drawing/2015/10/21/chartex" xmlns:cx3="http://schemas.microsoft.com/office/drawing/2016/5/9/chartex" xmlns:cx4="http://schemas.microsoft.com/office/drawing/2016/5/10/chartex" xmlns:cx5="http://schemas.microsoft.com/office/drawing/2016/5/11/chartex" xmlns:cx6="http://schemas.microsoft.com/office/drawing/2016/5/12/chartex" xmlns:cx7="http://schemas.microsoft.com/office/drawing/2016/5/13/chartex" xmlns:cx8="http://schemas.microsoft.com/office/drawing/2016/5/14/chartex" xmlns:mc="http://schemas.openxmlformats.org/markup-compatibility/2006" xmlns:aink="http://schemas.microsoft.com/office/drawing/2016/ink" xmlns:am3d="http://schemas.microsoft.com/office/drawing/2017/model3d" xmlns:o="urn:schemas-microsoft-com:office:office" xmlns:r="http://schemas.openxmlformats.org/officeDocument/2006/relationships" xmlns:m="http://schemas.openxmlformats.org/officeDocument/2006/math" xmlns:v="urn:schemas-microsoft-com:vml" xmlns:wp14="http://schemas.microsoft.com/office/word/2010/wordprocessingDrawing" xmlns:wp="http://schemas.openxmlformats.org/drawingml/2006/wordprocessingDrawing" xmlns:w10="urn:schemas-microsoft-com:office:word" xmlns:w="http://schemas.openxmlformats.org/wordprocessingml/2006/main" xmlns:w14="http://schemas.microsoft.com/office/word/2010/wordml" xmlns:w15="http://schemas.microsoft.com/office/word/2012/wordml" xmlns:w16cex="http://schemas.microsoft.com/office/word/2018/wordml/cex" xmlns:w16cid="http://schemas.microsoft.com/office/word/2016/wordml/cid" xmlns:w16="http://schemas.microsoft.com/office/word/2018/wordml" xmlns:w16sdtdh="http://schemas.microsoft.com/office/word/2020/wordml/sdtdatahash" xmlns:w16se="http://schemas.microsoft.com/office/word/2015/wordml/symex" xmlns:wpg="http://schemas.microsoft.com/office/word/2010/wordprocessingGroup" xmlns:wpi="http://schemas.microsoft.com/office/word/2010/wordprocessingInk" xmlns:wne="http://schemas.microsoft.com/office/word/2006/wordml" xmlns:wps="http://schemas.microsoft.com/office/word/2010/wordprocessingShape" mc:Ignorable="w14 w15 w16se w16cid w16 w16cex w16sdtdh wp14">
+<w15:commentsEx xmlns:wpc="http://schemas.microsoft.com/office/word/2010/wordprocessingCanvas" xmlns:cx="http://schemas.microsoft.com/office/drawing/2014/chartex" xmlns:cx1="http://schemas.microsoft.com/office/drawing/2015/9/8/chartex" xmlns:cx2="http://schemas.microsoft.com/office/drawing/2015/10/21/chartex" xmlns:cx3="http://schemas.microsoft.com/office/drawing/2016/5/9/chartex" xmlns:cx4="http://schemas.microsoft.com/office/drawing/2016/5/10/chartex" xmlns:cx5="http://schemas.microsoft.com/office/drawing/2016/5/11/chartex" xmlns:cx6="http://schemas.microsoft.com/office/drawing/2016/5/12/chartex" xmlns:cx7="http://schemas.microsoft.com/office/drawing/2016/5/13/chartex" xmlns:cx8="http://schemas.microsoft.com/office/drawing/2016/5/14/chartex" xmlns:mc="http://schemas.openxmlformats.org/markup-compatibility/2006" xmlns:aink="http://schemas.microsoft.com/office/drawing/2016/ink" xmlns:am3d="http://schemas.microsoft.com/office/drawing/2017/model3d" xmlns:o="urn:schemas-microsoft-com:office:office" xmlns:oel="http://schemas.microsoft.com/office/2019/extlst" xmlns:r="http://schemas.openxmlformats.org/officeDocument/2006/relationships" xmlns:m="http://schemas.openxmlformats.org/officeDocument/2006/math" xmlns:v="urn:schemas-microsoft-com:vml" xmlns:wp14="http://schemas.microsoft.com/office/word/2010/wordprocessingDrawing" xmlns:wp="http://schemas.openxmlformats.org/drawingml/2006/wordprocessingDrawing" xmlns:w10="urn:schemas-microsoft-com:office:word" xmlns:w="http://schemas.openxmlformats.org/wordprocessingml/2006/main" xmlns:w14="http://schemas.microsoft.com/office/word/2010/wordml" xmlns:w15="http://schemas.microsoft.com/office/word/2012/wordml" xmlns:w16cex="http://schemas.microsoft.com/office/word/2018/wordml/cex" xmlns:w16cid="http://schemas.microsoft.com/office/word/2016/wordml/cid" xmlns:w16="http://schemas.microsoft.com/office/word/2018/wordml" xmlns:w16sdtdh="http://schemas.microsoft.com/office/word/2020/wordml/sdtdatahash" xmlns:w16se="http://schemas.microsoft.com/office/word/2015/wordml/symex" xmlns:wpg="http://schemas.microsoft.com/office/word/2010/wordprocessingGroup" xmlns:wpi="http://schemas.microsoft.com/office/word/2010/wordprocessingInk" xmlns:wne="http://schemas.microsoft.com/office/word/2006/wordml" xmlns:wps="http://schemas.microsoft.com/office/word/2010/wordprocessingShape" mc:Ignorable="w14 w15 w16se w16cid w16 w16cex w16sdtdh wp14">
   <w15:commentEx w15:paraId="4F577BBE" w15:done="0"/>
   <w15:commentEx w15:paraId="49ADCECA" w15:done="0"/>
   <w15:commentEx w15:paraId="444957BD" w15:done="0"/>
@@ -3980,7 +3983,7 @@
 </file>
 
 <file path=word/commentsExtensible.xml><?xml version="1.0" encoding="utf-8"?>
-<w16cex:commentsExtensible xmlns:wpc="http://schemas.microsoft.com/office/word/2010/wordprocessingCanvas" xmlns:cx="http://schemas.microsoft.com/office/drawing/2014/chartex" xmlns:cx1="http://schemas.microsoft.com/office/drawing/2015/9/8/chartex" xmlns:cx2="http://schemas.microsoft.com/office/drawing/2015/10/21/chartex" xmlns:cx3="http://schemas.microsoft.com/office/drawing/2016/5/9/chartex" xmlns:cx4="http://schemas.microsoft.com/office/drawing/2016/5/10/chartex" xmlns:cx5="http://schemas.microsoft.com/office/drawing/2016/5/11/chartex" xmlns:cx6="http://schemas.microsoft.com/office/drawing/2016/5/12/chartex" xmlns:cx7="http://schemas.microsoft.com/office/drawing/2016/5/13/chartex" xmlns:cx8="http://schemas.microsoft.com/office/drawing/2016/5/14/chartex" xmlns:mc="http://schemas.openxmlformats.org/markup-compatibility/2006" xmlns:aink="http://schemas.microsoft.com/office/drawing/2016/ink" xmlns:am3d="http://schemas.microsoft.com/office/drawing/2017/model3d" xmlns:o="urn:schemas-microsoft-com:office:office" xmlns:r="http://schemas.openxmlformats.org/officeDocument/2006/relationships" xmlns:m="http://schemas.openxmlformats.org/officeDocument/2006/math" xmlns:v="urn:schemas-microsoft-com:vml" xmlns:wp14="http://schemas.microsoft.com/office/word/2010/wordprocessingDrawing" xmlns:wp="http://schemas.openxmlformats.org/drawingml/2006/wordprocessingDrawing" xmlns:w10="urn:schemas-microsoft-com:office:word" xmlns:w="http://schemas.openxmlformats.org/wordprocessingml/2006/main" xmlns:w14="http://schemas.microsoft.com/office/word/2010/wordml" xmlns:w15="http://schemas.microsoft.com/office/word/2012/wordml" xmlns:w16cex="http://schemas.microsoft.com/office/word/2018/wordml/cex" xmlns:w16cid="http://schemas.microsoft.com/office/word/2016/wordml/cid" xmlns:w16="http://schemas.microsoft.com/office/word/2018/wordml" xmlns:w16sdtdh="http://schemas.microsoft.com/office/word/2020/wordml/sdtdatahash" xmlns:w16se="http://schemas.microsoft.com/office/word/2015/wordml/symex" xmlns:wpg="http://schemas.microsoft.com/office/word/2010/wordprocessingGroup" xmlns:wpi="http://schemas.microsoft.com/office/word/2010/wordprocessingInk" xmlns:wne="http://schemas.microsoft.com/office/word/2006/wordml" xmlns:wps="http://schemas.microsoft.com/office/word/2010/wordprocessingShape" mc:Ignorable="w14 w15 w16se w16cid w16 w16cex w16sdtdh wp14">
+<w16cex:commentsExtensible xmlns:wpc="http://schemas.microsoft.com/office/word/2010/wordprocessingCanvas" xmlns:cx="http://schemas.microsoft.com/office/drawing/2014/chartex" xmlns:cx1="http://schemas.microsoft.com/office/drawing/2015/9/8/chartex" xmlns:cx2="http://schemas.microsoft.com/office/drawing/2015/10/21/chartex" xmlns:cx3="http://schemas.microsoft.com/office/drawing/2016/5/9/chartex" xmlns:cx4="http://schemas.microsoft.com/office/drawing/2016/5/10/chartex" xmlns:cx5="http://schemas.microsoft.com/office/drawing/2016/5/11/chartex" xmlns:cx6="http://schemas.microsoft.com/office/drawing/2016/5/12/chartex" xmlns:cx7="http://schemas.microsoft.com/office/drawing/2016/5/13/chartex" xmlns:cx8="http://schemas.microsoft.com/office/drawing/2016/5/14/chartex" xmlns:mc="http://schemas.openxmlformats.org/markup-compatibility/2006" xmlns:aink="http://schemas.microsoft.com/office/drawing/2016/ink" xmlns:am3d="http://schemas.microsoft.com/office/drawing/2017/model3d" xmlns:o="urn:schemas-microsoft-com:office:office" xmlns:oel="http://schemas.microsoft.com/office/2019/extlst" xmlns:r="http://schemas.openxmlformats.org/officeDocument/2006/relationships" xmlns:m="http://schemas.openxmlformats.org/officeDocument/2006/math" xmlns:v="urn:schemas-microsoft-com:vml" xmlns:wp14="http://schemas.microsoft.com/office/word/2010/wordprocessingDrawing" xmlns:wp="http://schemas.openxmlformats.org/drawingml/2006/wordprocessingDrawing" xmlns:w10="urn:schemas-microsoft-com:office:word" xmlns:w="http://schemas.openxmlformats.org/wordprocessingml/2006/main" xmlns:w14="http://schemas.microsoft.com/office/word/2010/wordml" xmlns:w15="http://schemas.microsoft.com/office/word/2012/wordml" xmlns:w16cex="http://schemas.microsoft.com/office/word/2018/wordml/cex" xmlns:w16cid="http://schemas.microsoft.com/office/word/2016/wordml/cid" xmlns:w16="http://schemas.microsoft.com/office/word/2018/wordml" xmlns:w16sdtdh="http://schemas.microsoft.com/office/word/2020/wordml/sdtdatahash" xmlns:w16se="http://schemas.microsoft.com/office/word/2015/wordml/symex" xmlns:wpg="http://schemas.microsoft.com/office/word/2010/wordprocessingGroup" xmlns:wpi="http://schemas.microsoft.com/office/word/2010/wordprocessingInk" xmlns:wne="http://schemas.microsoft.com/office/word/2006/wordml" xmlns:wps="http://schemas.microsoft.com/office/word/2010/wordprocessingShape" mc:Ignorable="w14 w15 w16se w16cid w16 w16cex w16sdtdh wp14">
   <w16cex:commentExtensible w16cex:durableId="25F800AE" w16cex:dateUtc="2022-04-06T18:06:00Z"/>
   <w16cex:commentExtensible w16cex:durableId="25F80091" w16cex:dateUtc="2022-04-06T18:05:00Z"/>
   <w16cex:commentExtensible w16cex:durableId="25F7FFC0" w16cex:dateUtc="2022-03-07T16:35:00Z"/>
@@ -3989,7 +3992,7 @@
 </file>
 
 <file path=word/commentsIds.xml><?xml version="1.0" encoding="utf-8"?>
-<w16cid:commentsIds xmlns:wpc="http://schemas.microsoft.com/office/word/2010/wordprocessingCanvas" xmlns:cx="http://schemas.microsoft.com/office/drawing/2014/chartex" xmlns:cx1="http://schemas.microsoft.com/office/drawing/2015/9/8/chartex" xmlns:cx2="http://schemas.microsoft.com/office/drawing/2015/10/21/chartex" xmlns:cx3="http://schemas.microsoft.com/office/drawing/2016/5/9/chartex" xmlns:cx4="http://schemas.microsoft.com/office/drawing/2016/5/10/chartex" xmlns:cx5="http://schemas.microsoft.com/office/drawing/2016/5/11/chartex" xmlns:cx6="http://schemas.microsoft.com/office/drawing/2016/5/12/chartex" xmlns:cx7="http://schemas.microsoft.com/office/drawing/2016/5/13/chartex" xmlns:cx8="http://schemas.microsoft.com/office/drawing/2016/5/14/chartex" xmlns:mc="http://schemas.openxmlformats.org/markup-compatibility/2006" xmlns:aink="http://schemas.microsoft.com/office/drawing/2016/ink" xmlns:am3d="http://schemas.microsoft.com/office/drawing/2017/model3d" xmlns:o="urn:schemas-microsoft-com:office:office" xmlns:r="http://schemas.openxmlformats.org/officeDocument/2006/relationships" xmlns:m="http://schemas.openxmlformats.org/officeDocument/2006/math" xmlns:v="urn:schemas-microsoft-com:vml" xmlns:wp14="http://schemas.microsoft.com/office/word/2010/wordprocessingDrawing" xmlns:wp="http://schemas.openxmlformats.org/drawingml/2006/wordprocessingDrawing" xmlns:w10="urn:schemas-microsoft-com:office:word" xmlns:w="http://schemas.openxmlformats.org/wordprocessingml/2006/main" xmlns:w14="http://schemas.microsoft.com/office/word/2010/wordml" xmlns:w15="http://schemas.microsoft.com/office/word/2012/wordml" xmlns:w16cex="http://schemas.microsoft.com/office/word/2018/wordml/cex" xmlns:w16cid="http://schemas.microsoft.com/office/word/2016/wordml/cid" xmlns:w16="http://schemas.microsoft.com/office/word/2018/wordml" xmlns:w16sdtdh="http://schemas.microsoft.com/office/word/2020/wordml/sdtdatahash" xmlns:w16se="http://schemas.microsoft.com/office/word/2015/wordml/symex" xmlns:wpg="http://schemas.microsoft.com/office/word/2010/wordprocessingGroup" xmlns:wpi="http://schemas.microsoft.com/office/word/2010/wordprocessingInk" xmlns:wne="http://schemas.microsoft.com/office/word/2006/wordml" xmlns:wps="http://schemas.microsoft.com/office/word/2010/wordprocessingShape" mc:Ignorable="w14 w15 w16se w16cid w16 w16cex w16sdtdh wp14">
+<w16cid:commentsIds xmlns:wpc="http://schemas.microsoft.com/office/word/2010/wordprocessingCanvas" xmlns:cx="http://schemas.microsoft.com/office/drawing/2014/chartex" xmlns:cx1="http://schemas.microsoft.com/office/drawing/2015/9/8/chartex" xmlns:cx2="http://schemas.microsoft.com/office/drawing/2015/10/21/chartex" xmlns:cx3="http://schemas.microsoft.com/office/drawing/2016/5/9/chartex" xmlns:cx4="http://schemas.microsoft.com/office/drawing/2016/5/10/chartex" xmlns:cx5="http://schemas.microsoft.com/office/drawing/2016/5/11/chartex" xmlns:cx6="http://schemas.microsoft.com/office/drawing/2016/5/12/chartex" xmlns:cx7="http://schemas.microsoft.com/office/drawing/2016/5/13/chartex" xmlns:cx8="http://schemas.microsoft.com/office/drawing/2016/5/14/chartex" xmlns:mc="http://schemas.openxmlformats.org/markup-compatibility/2006" xmlns:aink="http://schemas.microsoft.com/office/drawing/2016/ink" xmlns:am3d="http://schemas.microsoft.com/office/drawing/2017/model3d" xmlns:o="urn:schemas-microsoft-com:office:office" xmlns:oel="http://schemas.microsoft.com/office/2019/extlst" xmlns:r="http://schemas.openxmlformats.org/officeDocument/2006/relationships" xmlns:m="http://schemas.openxmlformats.org/officeDocument/2006/math" xmlns:v="urn:schemas-microsoft-com:vml" xmlns:wp14="http://schemas.microsoft.com/office/word/2010/wordprocessingDrawing" xmlns:wp="http://schemas.openxmlformats.org/drawingml/2006/wordprocessingDrawing" xmlns:w10="urn:schemas-microsoft-com:office:word" xmlns:w="http://schemas.openxmlformats.org/wordprocessingml/2006/main" xmlns:w14="http://schemas.microsoft.com/office/word/2010/wordml" xmlns:w15="http://schemas.microsoft.com/office/word/2012/wordml" xmlns:w16cex="http://schemas.microsoft.com/office/word/2018/wordml/cex" xmlns:w16cid="http://schemas.microsoft.com/office/word/2016/wordml/cid" xmlns:w16="http://schemas.microsoft.com/office/word/2018/wordml" xmlns:w16sdtdh="http://schemas.microsoft.com/office/word/2020/wordml/sdtdatahash" xmlns:w16se="http://schemas.microsoft.com/office/word/2015/wordml/symex" xmlns:wpg="http://schemas.microsoft.com/office/word/2010/wordprocessingGroup" xmlns:wpi="http://schemas.microsoft.com/office/word/2010/wordprocessingInk" xmlns:wne="http://schemas.microsoft.com/office/word/2006/wordml" xmlns:wps="http://schemas.microsoft.com/office/word/2010/wordprocessingShape" mc:Ignorable="w14 w15 w16se w16cid w16 w16cex w16sdtdh wp14">
   <w16cid:commentId w16cid:paraId="4F577BBE" w16cid:durableId="25F800AE"/>
   <w16cid:commentId w16cid:paraId="49ADCECA" w16cid:durableId="25F80091"/>
   <w16cid:commentId w16cid:paraId="444957BD" w16cid:durableId="25F7FFC0"/>
@@ -3998,7 +4001,7 @@
 </file>
 
 <file path=word/endnotes.xml><?xml version="1.0" encoding="utf-8"?>
-<w:endnotes xmlns:wpc="http://schemas.microsoft.com/office/word/2010/wordprocessingCanvas" xmlns:cx="http://schemas.microsoft.com/office/drawing/2014/chartex" xmlns:cx1="http://schemas.microsoft.com/office/drawing/2015/9/8/chartex" xmlns:cx2="http://schemas.microsoft.com/office/drawing/2015/10/21/chartex" xmlns:cx3="http://schemas.microsoft.com/office/drawing/2016/5/9/chartex" xmlns:cx4="http://schemas.microsoft.com/office/drawing/2016/5/10/chartex" xmlns:cx5="http://schemas.microsoft.com/office/drawing/2016/5/11/chartex" xmlns:cx6="http://schemas.microsoft.com/office/drawing/2016/5/12/chartex" xmlns:cx7="http://schemas.microsoft.com/office/drawing/2016/5/13/chartex" xmlns:cx8="http://schemas.microsoft.com/office/drawing/2016/5/14/chartex" xmlns:mc="http://schemas.openxmlformats.org/markup-compatibility/2006" xmlns:aink="http://schemas.microsoft.com/office/drawing/2016/ink" xmlns:am3d="http://schemas.microsoft.com/office/drawing/2017/model3d" xmlns:o="urn:schemas-microsoft-com:office:office" xmlns:r="http://schemas.openxmlformats.org/officeDocument/2006/relationships" xmlns:m="http://schemas.openxmlformats.org/officeDocument/2006/math" xmlns:v="urn:schemas-microsoft-com:vml" xmlns:wp14="http://schemas.microsoft.com/office/word/2010/wordprocessingDrawing" xmlns:wp="http://schemas.openxmlformats.org/drawingml/2006/wordprocessingDrawing" xmlns:w10="urn:schemas-microsoft-com:office:word" xmlns:w="http://schemas.openxmlformats.org/wordprocessingml/2006/main" xmlns:w14="http://schemas.microsoft.com/office/word/2010/wordml" xmlns:w15="http://schemas.microsoft.com/office/word/2012/wordml" xmlns:w16cex="http://schemas.microsoft.com/office/word/2018/wordml/cex" xmlns:w16cid="http://schemas.microsoft.com/office/word/2016/wordml/cid" xmlns:w16="http://schemas.microsoft.com/office/word/2018/wordml" xmlns:w16sdtdh="http://schemas.microsoft.com/office/word/2020/wordml/sdtdatahash" xmlns:w16se="http://schemas.microsoft.com/office/word/2015/wordml/symex" xmlns:wpg="http://schemas.microsoft.com/office/word/2010/wordprocessingGroup" xmlns:wpi="http://schemas.microsoft.com/office/word/2010/wordprocessingInk" xmlns:wne="http://schemas.microsoft.com/office/word/2006/wordml" xmlns:wps="http://schemas.microsoft.com/office/word/2010/wordprocessingShape" mc:Ignorable="w14 w15 w16se w16cid w16 w16cex w16sdtdh wp14">
+<w:endnotes xmlns:wpc="http://schemas.microsoft.com/office/word/2010/wordprocessingCanvas" xmlns:cx="http://schemas.microsoft.com/office/drawing/2014/chartex" xmlns:cx1="http://schemas.microsoft.com/office/drawing/2015/9/8/chartex" xmlns:cx2="http://schemas.microsoft.com/office/drawing/2015/10/21/chartex" xmlns:cx3="http://schemas.microsoft.com/office/drawing/2016/5/9/chartex" xmlns:cx4="http://schemas.microsoft.com/office/drawing/2016/5/10/chartex" xmlns:cx5="http://schemas.microsoft.com/office/drawing/2016/5/11/chartex" xmlns:cx6="http://schemas.microsoft.com/office/drawing/2016/5/12/chartex" xmlns:cx7="http://schemas.microsoft.com/office/drawing/2016/5/13/chartex" xmlns:cx8="http://schemas.microsoft.com/office/drawing/2016/5/14/chartex" xmlns:mc="http://schemas.openxmlformats.org/markup-compatibility/2006" xmlns:aink="http://schemas.microsoft.com/office/drawing/2016/ink" xmlns:am3d="http://schemas.microsoft.com/office/drawing/2017/model3d" xmlns:o="urn:schemas-microsoft-com:office:office" xmlns:oel="http://schemas.microsoft.com/office/2019/extlst" xmlns:r="http://schemas.openxmlformats.org/officeDocument/2006/relationships" xmlns:m="http://schemas.openxmlformats.org/officeDocument/2006/math" xmlns:v="urn:schemas-microsoft-com:vml" xmlns:wp14="http://schemas.microsoft.com/office/word/2010/wordprocessingDrawing" xmlns:wp="http://schemas.openxmlformats.org/drawingml/2006/wordprocessingDrawing" xmlns:w10="urn:schemas-microsoft-com:office:word" xmlns:w="http://schemas.openxmlformats.org/wordprocessingml/2006/main" xmlns:w14="http://schemas.microsoft.com/office/word/2010/wordml" xmlns:w15="http://schemas.microsoft.com/office/word/2012/wordml" xmlns:w16cex="http://schemas.microsoft.com/office/word/2018/wordml/cex" xmlns:w16cid="http://schemas.microsoft.com/office/word/2016/wordml/cid" xmlns:w16="http://schemas.microsoft.com/office/word/2018/wordml" xmlns:w16sdtdh="http://schemas.microsoft.com/office/word/2020/wordml/sdtdatahash" xmlns:w16se="http://schemas.microsoft.com/office/word/2015/wordml/symex" xmlns:wpg="http://schemas.microsoft.com/office/word/2010/wordprocessingGroup" xmlns:wpi="http://schemas.microsoft.com/office/word/2010/wordprocessingInk" xmlns:wne="http://schemas.microsoft.com/office/word/2006/wordml" xmlns:wps="http://schemas.microsoft.com/office/word/2010/wordprocessingShape" mc:Ignorable="w14 w15 w16se w16cid w16 w16cex w16sdtdh wp14">
   <w:endnote w:type="separator" w:id="-1">
     <w:p>
       <w:pPr>
@@ -4023,7 +4026,7 @@
 </file>
 
 <file path=word/footnotes.xml><?xml version="1.0" encoding="utf-8"?>
-<w:footnotes xmlns:wpc="http://schemas.microsoft.com/office/word/2010/wordprocessingCanvas" xmlns:cx="http://schemas.microsoft.com/office/drawing/2014/chartex" xmlns:cx1="http://schemas.microsoft.com/office/drawing/2015/9/8/chartex" xmlns:cx2="http://schemas.microsoft.com/office/drawing/2015/10/21/chartex" xmlns:cx3="http://schemas.microsoft.com/office/drawing/2016/5/9/chartex" xmlns:cx4="http://schemas.microsoft.com/office/drawing/2016/5/10/chartex" xmlns:cx5="http://schemas.microsoft.com/office/drawing/2016/5/11/chartex" xmlns:cx6="http://schemas.microsoft.com/office/drawing/2016/5/12/chartex" xmlns:cx7="http://schemas.microsoft.com/office/drawing/2016/5/13/chartex" xmlns:cx8="http://schemas.microsoft.com/office/drawing/2016/5/14/chartex" xmlns:mc="http://schemas.openxmlformats.org/markup-compatibility/2006" xmlns:aink="http://schemas.microsoft.com/office/drawing/2016/ink" xmlns:am3d="http://schemas.microsoft.com/office/drawing/2017/model3d" xmlns:o="urn:schemas-microsoft-com:office:office" xmlns:r="http://schemas.openxmlformats.org/officeDocument/2006/relationships" xmlns:m="http://schemas.openxmlformats.org/officeDocument/2006/math" xmlns:v="urn:schemas-microsoft-com:vml" xmlns:wp14="http://schemas.microsoft.com/office/word/2010/wordprocessingDrawing" xmlns:wp="http://schemas.openxmlformats.org/drawingml/2006/wordprocessingDrawing" xmlns:w10="urn:schemas-microsoft-com:office:word" xmlns:w="http://schemas.openxmlformats.org/wordprocessingml/2006/main" xmlns:w14="http://schemas.microsoft.com/office/word/2010/wordml" xmlns:w15="http://schemas.microsoft.com/office/word/2012/wordml" xmlns:w16cex="http://schemas.microsoft.com/office/word/2018/wordml/cex" xmlns:w16cid="http://schemas.microsoft.com/office/word/2016/wordml/cid" xmlns:w16="http://schemas.microsoft.com/office/word/2018/wordml" xmlns:w16sdtdh="http://schemas.microsoft.com/office/word/2020/wordml/sdtdatahash" xmlns:w16se="http://schemas.microsoft.com/office/word/2015/wordml/symex" xmlns:wpg="http://schemas.microsoft.com/office/word/2010/wordprocessingGroup" xmlns:wpi="http://schemas.microsoft.com/office/word/2010/wordprocessingInk" xmlns:wne="http://schemas.microsoft.com/office/word/2006/wordml" xmlns:wps="http://schemas.microsoft.com/office/word/2010/wordprocessingShape" mc:Ignorable="w14 w15 w16se w16cid w16 w16cex w16sdtdh wp14">
+<w:footnotes xmlns:wpc="http://schemas.microsoft.com/office/word/2010/wordprocessingCanvas" xmlns:cx="http://schemas.microsoft.com/office/drawing/2014/chartex" xmlns:cx1="http://schemas.microsoft.com/office/drawing/2015/9/8/chartex" xmlns:cx2="http://schemas.microsoft.com/office/drawing/2015/10/21/chartex" xmlns:cx3="http://schemas.microsoft.com/office/drawing/2016/5/9/chartex" xmlns:cx4="http://schemas.microsoft.com/office/drawing/2016/5/10/chartex" xmlns:cx5="http://schemas.microsoft.com/office/drawing/2016/5/11/chartex" xmlns:cx6="http://schemas.microsoft.com/office/drawing/2016/5/12/chartex" xmlns:cx7="http://schemas.microsoft.com/office/drawing/2016/5/13/chartex" xmlns:cx8="http://schemas.microsoft.com/office/drawing/2016/5/14/chartex" xmlns:mc="http://schemas.openxmlformats.org/markup-compatibility/2006" xmlns:aink="http://schemas.microsoft.com/office/drawing/2016/ink" xmlns:am3d="http://schemas.microsoft.com/office/drawing/2017/model3d" xmlns:o="urn:schemas-microsoft-com:office:office" xmlns:oel="http://schemas.microsoft.com/office/2019/extlst" xmlns:r="http://schemas.openxmlformats.org/officeDocument/2006/relationships" xmlns:m="http://schemas.openxmlformats.org/officeDocument/2006/math" xmlns:v="urn:schemas-microsoft-com:vml" xmlns:wp14="http://schemas.microsoft.com/office/word/2010/wordprocessingDrawing" xmlns:wp="http://schemas.openxmlformats.org/drawingml/2006/wordprocessingDrawing" xmlns:w10="urn:schemas-microsoft-com:office:word" xmlns:w="http://schemas.openxmlformats.org/wordprocessingml/2006/main" xmlns:w14="http://schemas.microsoft.com/office/word/2010/wordml" xmlns:w15="http://schemas.microsoft.com/office/word/2012/wordml" xmlns:w16cex="http://schemas.microsoft.com/office/word/2018/wordml/cex" xmlns:w16cid="http://schemas.microsoft.com/office/word/2016/wordml/cid" xmlns:w16="http://schemas.microsoft.com/office/word/2018/wordml" xmlns:w16sdtdh="http://schemas.microsoft.com/office/word/2020/wordml/sdtdatahash" xmlns:w16se="http://schemas.microsoft.com/office/word/2015/wordml/symex" xmlns:wpg="http://schemas.microsoft.com/office/word/2010/wordprocessingGroup" xmlns:wpi="http://schemas.microsoft.com/office/word/2010/wordprocessingInk" xmlns:wne="http://schemas.microsoft.com/office/word/2006/wordml" xmlns:wps="http://schemas.microsoft.com/office/word/2010/wordprocessingShape" mc:Ignorable="w14 w15 w16se w16cid w16 w16cex w16sdtdh wp14">
   <w:footnote w:type="separator" w:id="-1">
     <w:p>
       <w:pPr>
@@ -4048,7 +4051,7 @@
 </file>
 
 <file path=word/numbering.xml><?xml version="1.0" encoding="utf-8"?>
-<w:numbering xmlns:wpc="http://schemas.microsoft.com/office/word/2010/wordprocessingCanvas" xmlns:cx="http://schemas.microsoft.com/office/drawing/2014/chartex" xmlns:cx1="http://schemas.microsoft.com/office/drawing/2015/9/8/chartex" xmlns:cx2="http://schemas.microsoft.com/office/drawing/2015/10/21/chartex" xmlns:cx3="http://schemas.microsoft.com/office/drawing/2016/5/9/chartex" xmlns:cx4="http://schemas.microsoft.com/office/drawing/2016/5/10/chartex" xmlns:cx5="http://schemas.microsoft.com/office/drawing/2016/5/11/chartex" xmlns:cx6="http://schemas.microsoft.com/office/drawing/2016/5/12/chartex" xmlns:cx7="http://schemas.microsoft.com/office/drawing/2016/5/13/chartex" xmlns:cx8="http://schemas.microsoft.com/office/drawing/2016/5/14/chartex" xmlns:mc="http://schemas.openxmlformats.org/markup-compatibility/2006" xmlns:aink="http://schemas.microsoft.com/office/drawing/2016/ink" xmlns:am3d="http://schemas.microsoft.com/office/drawing/2017/model3d" xmlns:o="urn:schemas-microsoft-com:office:office" xmlns:r="http://schemas.openxmlformats.org/officeDocument/2006/relationships" xmlns:m="http://schemas.openxmlformats.org/officeDocument/2006/math" xmlns:v="urn:schemas-microsoft-com:vml" xmlns:wp14="http://schemas.microsoft.com/office/word/2010/wordprocessingDrawing" xmlns:wp="http://schemas.openxmlformats.org/drawingml/2006/wordprocessingDrawing" xmlns:w10="urn:schemas-microsoft-com:office:word" xmlns:w="http://schemas.openxmlformats.org/wordprocessingml/2006/main" xmlns:w14="http://schemas.microsoft.com/office/word/2010/wordml" xmlns:w15="http://schemas.microsoft.com/office/word/2012/wordml" xmlns:w16cex="http://schemas.microsoft.com/office/word/2018/wordml/cex" xmlns:w16cid="http://schemas.microsoft.com/office/word/2016/wordml/cid" xmlns:w16="http://schemas.microsoft.com/office/word/2018/wordml" xmlns:w16sdtdh="http://schemas.microsoft.com/office/word/2020/wordml/sdtdatahash" xmlns:w16se="http://schemas.microsoft.com/office/word/2015/wordml/symex" xmlns:wpg="http://schemas.microsoft.com/office/word/2010/wordprocessingGroup" xmlns:wpi="http://schemas.microsoft.com/office/word/2010/wordprocessingInk" xmlns:wne="http://schemas.microsoft.com/office/word/2006/wordml" xmlns:wps="http://schemas.microsoft.com/office/word/2010/wordprocessingShape" mc:Ignorable="w14 w15 w16se w16cid w16 w16cex w16sdtdh wp14">
+<w:numbering xmlns:wpc="http://schemas.microsoft.com/office/word/2010/wordprocessingCanvas" xmlns:cx="http://schemas.microsoft.com/office/drawing/2014/chartex" xmlns:cx1="http://schemas.microsoft.com/office/drawing/2015/9/8/chartex" xmlns:cx2="http://schemas.microsoft.com/office/drawing/2015/10/21/chartex" xmlns:cx3="http://schemas.microsoft.com/office/drawing/2016/5/9/chartex" xmlns:cx4="http://schemas.microsoft.com/office/drawing/2016/5/10/chartex" xmlns:cx5="http://schemas.microsoft.com/office/drawing/2016/5/11/chartex" xmlns:cx6="http://schemas.microsoft.com/office/drawing/2016/5/12/chartex" xmlns:cx7="http://schemas.microsoft.com/office/drawing/2016/5/13/chartex" xmlns:cx8="http://schemas.microsoft.com/office/drawing/2016/5/14/chartex" xmlns:mc="http://schemas.openxmlformats.org/markup-compatibility/2006" xmlns:aink="http://schemas.microsoft.com/office/drawing/2016/ink" xmlns:am3d="http://schemas.microsoft.com/office/drawing/2017/model3d" xmlns:o="urn:schemas-microsoft-com:office:office" xmlns:oel="http://schemas.microsoft.com/office/2019/extlst" xmlns:r="http://schemas.openxmlformats.org/officeDocument/2006/relationships" xmlns:m="http://schemas.openxmlformats.org/officeDocument/2006/math" xmlns:v="urn:schemas-microsoft-com:vml" xmlns:wp14="http://schemas.microsoft.com/office/word/2010/wordprocessingDrawing" xmlns:wp="http://schemas.openxmlformats.org/drawingml/2006/wordprocessingDrawing" xmlns:w10="urn:schemas-microsoft-com:office:word" xmlns:w="http://schemas.openxmlformats.org/wordprocessingml/2006/main" xmlns:w14="http://schemas.microsoft.com/office/word/2010/wordml" xmlns:w15="http://schemas.microsoft.com/office/word/2012/wordml" xmlns:w16cex="http://schemas.microsoft.com/office/word/2018/wordml/cex" xmlns:w16cid="http://schemas.microsoft.com/office/word/2016/wordml/cid" xmlns:w16="http://schemas.microsoft.com/office/word/2018/wordml" xmlns:w16sdtdh="http://schemas.microsoft.com/office/word/2020/wordml/sdtdatahash" xmlns:w16se="http://schemas.microsoft.com/office/word/2015/wordml/symex" xmlns:wpg="http://schemas.microsoft.com/office/word/2010/wordprocessingGroup" xmlns:wpi="http://schemas.microsoft.com/office/word/2010/wordprocessingInk" xmlns:wne="http://schemas.microsoft.com/office/word/2006/wordml" xmlns:wps="http://schemas.microsoft.com/office/word/2010/wordprocessingShape" mc:Ignorable="w14 w15 w16se w16cid w16 w16cex w16sdtdh wp14">
   <w:abstractNum w:abstractNumId="0" w15:restartNumberingAfterBreak="0">
     <w:nsid w:val="19904C23"/>
     <w:multiLevelType w:val="hybridMultilevel"/>
@@ -4401,7 +4404,7 @@
 </file>
 
 <file path=word/people.xml><?xml version="1.0" encoding="utf-8"?>
-<w15:people xmlns:wpc="http://schemas.microsoft.com/office/word/2010/wordprocessingCanvas" xmlns:cx="http://schemas.microsoft.com/office/drawing/2014/chartex" xmlns:cx1="http://schemas.microsoft.com/office/drawing/2015/9/8/chartex" xmlns:cx2="http://schemas.microsoft.com/office/drawing/2015/10/21/chartex" xmlns:cx3="http://schemas.microsoft.com/office/drawing/2016/5/9/chartex" xmlns:cx4="http://schemas.microsoft.com/office/drawing/2016/5/10/chartex" xmlns:cx5="http://schemas.microsoft.com/office/drawing/2016/5/11/chartex" xmlns:cx6="http://schemas.microsoft.com/office/drawing/2016/5/12/chartex" xmlns:cx7="http://schemas.microsoft.com/office/drawing/2016/5/13/chartex" xmlns:cx8="http://schemas.microsoft.com/office/drawing/2016/5/14/chartex" xmlns:mc="http://schemas.openxmlformats.org/markup-compatibility/2006" xmlns:aink="http://schemas.microsoft.com/office/drawing/2016/ink" xmlns:am3d="http://schemas.microsoft.com/office/drawing/2017/model3d" xmlns:o="urn:schemas-microsoft-com:office:office" xmlns:r="http://schemas.openxmlformats.org/officeDocument/2006/relationships" xmlns:m="http://schemas.openxmlformats.org/officeDocument/2006/math" xmlns:v="urn:schemas-microsoft-com:vml" xmlns:wp14="http://schemas.microsoft.com/office/word/2010/wordprocessingDrawing" xmlns:wp="http://schemas.openxmlformats.org/drawingml/2006/wordprocessingDrawing" xmlns:w10="urn:schemas-microsoft-com:office:word" xmlns:w="http://schemas.openxmlformats.org/wordprocessingml/2006/main" xmlns:w14="http://schemas.microsoft.com/office/word/2010/wordml" xmlns:w15="http://schemas.microsoft.com/office/word/2012/wordml" xmlns:w16cex="http://schemas.microsoft.com/office/word/2018/wordml/cex" xmlns:w16cid="http://schemas.microsoft.com/office/word/2016/wordml/cid" xmlns:w16="http://schemas.microsoft.com/office/word/2018/wordml" xmlns:w16sdtdh="http://schemas.microsoft.com/office/word/2020/wordml/sdtdatahash" xmlns:w16se="http://schemas.microsoft.com/office/word/2015/wordml/symex" xmlns:wpg="http://schemas.microsoft.com/office/word/2010/wordprocessingGroup" xmlns:wpi="http://schemas.microsoft.com/office/word/2010/wordprocessingInk" xmlns:wne="http://schemas.microsoft.com/office/word/2006/wordml" xmlns:wps="http://schemas.microsoft.com/office/word/2010/wordprocessingShape" mc:Ignorable="w14 w15 w16se w16cid w16 w16cex w16sdtdh wp14">
+<w15:people xmlns:wpc="http://schemas.microsoft.com/office/word/2010/wordprocessingCanvas" xmlns:cx="http://schemas.microsoft.com/office/drawing/2014/chartex" xmlns:cx1="http://schemas.microsoft.com/office/drawing/2015/9/8/chartex" xmlns:cx2="http://schemas.microsoft.com/office/drawing/2015/10/21/chartex" xmlns:cx3="http://schemas.microsoft.com/office/drawing/2016/5/9/chartex" xmlns:cx4="http://schemas.microsoft.com/office/drawing/2016/5/10/chartex" xmlns:cx5="http://schemas.microsoft.com/office/drawing/2016/5/11/chartex" xmlns:cx6="http://schemas.microsoft.com/office/drawing/2016/5/12/chartex" xmlns:cx7="http://schemas.microsoft.com/office/drawing/2016/5/13/chartex" xmlns:cx8="http://schemas.microsoft.com/office/drawing/2016/5/14/chartex" xmlns:mc="http://schemas.openxmlformats.org/markup-compatibility/2006" xmlns:aink="http://schemas.microsoft.com/office/drawing/2016/ink" xmlns:am3d="http://schemas.microsoft.com/office/drawing/2017/model3d" xmlns:o="urn:schemas-microsoft-com:office:office" xmlns:oel="http://schemas.microsoft.com/office/2019/extlst" xmlns:r="http://schemas.openxmlformats.org/officeDocument/2006/relationships" xmlns:m="http://schemas.openxmlformats.org/officeDocument/2006/math" xmlns:v="urn:schemas-microsoft-com:vml" xmlns:wp14="http://schemas.microsoft.com/office/word/2010/wordprocessingDrawing" xmlns:wp="http://schemas.openxmlformats.org/drawingml/2006/wordprocessingDrawing" xmlns:w10="urn:schemas-microsoft-com:office:word" xmlns:w="http://schemas.openxmlformats.org/wordprocessingml/2006/main" xmlns:w14="http://schemas.microsoft.com/office/word/2010/wordml" xmlns:w15="http://schemas.microsoft.com/office/word/2012/wordml" xmlns:w16cex="http://schemas.microsoft.com/office/word/2018/wordml/cex" xmlns:w16cid="http://schemas.microsoft.com/office/word/2016/wordml/cid" xmlns:w16="http://schemas.microsoft.com/office/word/2018/wordml" xmlns:w16sdtdh="http://schemas.microsoft.com/office/word/2020/wordml/sdtdatahash" xmlns:w16se="http://schemas.microsoft.com/office/word/2015/wordml/symex" xmlns:wpg="http://schemas.microsoft.com/office/word/2010/wordprocessingGroup" xmlns:wpi="http://schemas.microsoft.com/office/word/2010/wordprocessingInk" xmlns:wne="http://schemas.microsoft.com/office/word/2006/wordml" xmlns:wps="http://schemas.microsoft.com/office/word/2010/wordprocessingShape" mc:Ignorable="w14 w15 w16se w16cid w16 w16cex w16sdtdh wp14">
   <w15:person w15:author="Steve W">
     <w15:presenceInfo w15:providerId="Windows Live" w15:userId="311cc81a836043de"/>
   </w15:person>

</xml_diff>